<commit_message>
Changed default orientation to landscape for summary table exports
</commit_message>
<xml_diff>
--- a/tests/hawc/tools/tables/data/ept_report.docx
+++ b/tests/hawc/tools/tables/data/ept_report.docx
@@ -9,38 +9,39 @@
         <w:tblLook w:firstColumn="1" w:firstRow="1" w:lastColumn="0" w:lastRow="0" w:noHBand="0" w:noVBand="1" w:val="04A0"/>
       </w:tblPr>
       <w:tblGrid>
-        <w:gridCol w:w="1440"/>
-        <w:gridCol w:w="1440"/>
-        <w:gridCol w:w="1440"/>
-        <w:gridCol w:w="1440"/>
-        <w:gridCol w:w="1440"/>
-        <w:gridCol w:w="1440"/>
+        <w:gridCol w:w="2040"/>
+        <w:gridCol w:w="2040"/>
+        <w:gridCol w:w="2040"/>
+        <w:gridCol w:w="2040"/>
+        <w:gridCol w:w="2040"/>
+        <w:gridCol w:w="2040"/>
       </w:tblGrid>
       <w:tr>
         <w:tc>
           <w:tcPr>
-            <w:tcW w:type="dxa" w:w="7200"/>
+            <w:tcW w:type="dxa" w:w="10200"/>
             <w:gridSpan w:val="5"/>
           </w:tcPr>
           <w:p>
             <w:pPr>
-              <w:pStyle w:val="Heading1"/>
+              <w:pStyle w:val="Heading2"/>
             </w:pPr>
             <w:r>
-              <w:t>Evidence Stream Summary and Interpretation</w:t>
+              <w:t>Evidence Summary and Interpretation</w:t>
             </w:r>
           </w:p>
         </w:tc>
         <w:tc>
           <w:tcPr>
-            <w:tcW w:type="dxa" w:w="1440"/>
+            <w:tcW w:type="dxa" w:w="2040"/>
+            <w:vMerge w:val="restart"/>
           </w:tcPr>
           <w:p>
             <w:pPr>
-              <w:pStyle w:val="Heading1"/>
+              <w:pStyle w:val="Heading2"/>
             </w:pPr>
             <w:r>
-              <w:t>Evidence Integration Summary Judgement</w:t>
+              <w:t>Inferences and Summary Judgment</w:t>
             </w:r>
           </w:p>
         </w:tc>
@@ -48,7 +49,96 @@
       <w:tr>
         <w:tc>
           <w:tcPr>
-            <w:tcW w:type="dxa" w:w="7200"/>
+            <w:tcW w:type="dxa" w:w="2040"/>
+          </w:tcPr>
+          <w:p>
+            <w:pPr/>
+            <w:r/>
+            <w:r>
+              <w:rPr>
+                <w:b/>
+              </w:rPr>
+              <w:t>Studies, outcomes, and confidence</w:t>
+            </w:r>
+            <w:r/>
+          </w:p>
+        </w:tc>
+        <w:tc>
+          <w:tcPr>
+            <w:tcW w:type="dxa" w:w="2040"/>
+          </w:tcPr>
+          <w:p>
+            <w:pPr/>
+            <w:r/>
+            <w:r>
+              <w:rPr>
+                <w:b/>
+              </w:rPr>
+              <w:t>Summary of key findings</w:t>
+            </w:r>
+            <w:r/>
+          </w:p>
+        </w:tc>
+        <w:tc>
+          <w:tcPr>
+            <w:tcW w:type="dxa" w:w="2040"/>
+          </w:tcPr>
+          <w:p>
+            <w:pPr/>
+            <w:r/>
+            <w:r>
+              <w:rPr>
+                <w:b/>
+              </w:rPr>
+              <w:t>Factors that increase certainty</w:t>
+            </w:r>
+            <w:r/>
+          </w:p>
+        </w:tc>
+        <w:tc>
+          <w:tcPr>
+            <w:tcW w:type="dxa" w:w="2040"/>
+          </w:tcPr>
+          <w:p>
+            <w:pPr/>
+            <w:r/>
+            <w:r>
+              <w:rPr>
+                <w:b/>
+              </w:rPr>
+              <w:t>Factors that decrease certainty</w:t>
+            </w:r>
+            <w:r/>
+          </w:p>
+        </w:tc>
+        <w:tc>
+          <w:tcPr>
+            <w:tcW w:type="dxa" w:w="2040"/>
+          </w:tcPr>
+          <w:p>
+            <w:pPr/>
+            <w:r/>
+            <w:r>
+              <w:rPr>
+                <w:b/>
+              </w:rPr>
+              <w:t>Judgment(s) and rationale</w:t>
+            </w:r>
+            <w:r/>
+          </w:p>
+        </w:tc>
+        <w:tc>
+          <w:tcPr>
+            <w:tcW w:type="dxa" w:w="2040"/>
+            <w:vMerge/>
+          </w:tcPr>
+          <w:p/>
+        </w:tc>
+      </w:tr>
+      <w:tr>
+        <w:tc>
+          <w:tcPr>
+            <w:tcW w:type="dxa" w:w="10200"/>
             <w:gridSpan w:val="5"/>
           </w:tcPr>
           <w:p>
@@ -56,20 +146,35 @@
               <w:pStyle w:val="Heading2"/>
             </w:pPr>
             <w:r>
-              <w:t>exposed human</w:t>
+              <w:t>Evidence from studies of exposed humans</w:t>
             </w:r>
           </w:p>
         </w:tc>
         <w:tc>
           <w:tcPr>
-            <w:tcW w:type="dxa" w:w="1440"/>
+            <w:tcW w:type="dxa" w:w="2040"/>
             <w:vMerge w:val="restart"/>
           </w:tcPr>
           <w:p>
-            <w:pPr/>
+            <w:pPr>
+              <w:jc w:val="center"/>
+            </w:pPr>
             <w:r>
-              <w:t>asdf</w:t>
+              <w:t>⊙⊙⊙</w:t>
             </w:r>
+          </w:p>
+          <w:p>
+            <w:pPr>
+              <w:jc w:val="center"/>
+            </w:pPr>
+            <w:r/>
+            <w:r>
+              <w:rPr>
+                <w:i/>
+              </w:rPr>
+              <w:t>Evidence inadequate</w:t>
+            </w:r>
+            <w:r/>
           </w:p>
           <w:p>
             <w:pPr/>
@@ -85,9 +190,7 @@
           </w:p>
           <w:p>
             <w:pPr/>
-            <w:r>
-              <w:t>asdf</w:t>
-            </w:r>
+            <w:r/>
           </w:p>
           <w:p>
             <w:pPr/>
@@ -103,9 +206,7 @@
           </w:p>
           <w:p>
             <w:pPr/>
-            <w:r>
-              <w:t>asdf</w:t>
-            </w:r>
+            <w:r/>
           </w:p>
           <w:p>
             <w:pPr/>
@@ -121,9 +222,7 @@
           </w:p>
           <w:p>
             <w:pPr/>
-            <w:r>
-              <w:t>asdf</w:t>
-            </w:r>
+            <w:r/>
           </w:p>
           <w:p>
             <w:pPr/>
@@ -139,96 +238,103 @@
           </w:p>
           <w:p>
             <w:pPr/>
+            <w:r/>
+          </w:p>
+          <w:p>
+            <w:pPr/>
+            <w:r/>
             <w:r>
-              <w:t>asdf</w:t>
+              <w:rPr>
+                <w:i/>
+              </w:rPr>
+              <w:br/>
+              <w:t>Other inferences:</w:t>
             </w:r>
+            <w:r/>
+          </w:p>
+          <w:p>
+            <w:pPr/>
+            <w:r/>
           </w:p>
         </w:tc>
       </w:tr>
       <w:tr>
         <w:tc>
           <w:tcPr>
-            <w:tcW w:type="dxa" w:w="1440"/>
+            <w:tcW w:type="dxa" w:w="2040"/>
           </w:tcPr>
           <w:p>
             <w:pPr/>
             <w:r/>
             <w:r>
               <w:rPr>
-                <w:b/>
+                <w:i/>
               </w:rPr>
-              <w:t>Studies and confidence</w:t>
+              <w:t>No evidence available</w:t>
             </w:r>
             <w:r/>
           </w:p>
         </w:tc>
         <w:tc>
           <w:tcPr>
-            <w:tcW w:type="dxa" w:w="1440"/>
+            <w:tcW w:type="dxa" w:w="2040"/>
           </w:tcPr>
           <w:p>
             <w:pPr/>
-            <w:r/>
-            <w:r>
-              <w:rPr>
-                <w:b/>
-              </w:rPr>
-              <w:t>Factors that increase certainty</w:t>
-            </w:r>
             <w:r/>
           </w:p>
         </w:tc>
         <w:tc>
           <w:tcPr>
-            <w:tcW w:type="dxa" w:w="1440"/>
+            <w:tcW w:type="dxa" w:w="2040"/>
           </w:tcPr>
           <w:p>
             <w:pPr/>
-            <w:r/>
-            <w:r>
-              <w:rPr>
-                <w:b/>
-              </w:rPr>
-              <w:t>Factors that decrease certainty</w:t>
-            </w:r>
             <w:r/>
           </w:p>
         </w:tc>
         <w:tc>
           <w:tcPr>
-            <w:tcW w:type="dxa" w:w="1440"/>
+            <w:tcW w:type="dxa" w:w="2040"/>
           </w:tcPr>
           <w:p>
             <w:pPr/>
-            <w:r/>
-            <w:r>
-              <w:rPr>
-                <w:b/>
-              </w:rPr>
-              <w:t>Summary and key findings</w:t>
-            </w:r>
             <w:r/>
           </w:p>
         </w:tc>
         <w:tc>
           <w:tcPr>
-            <w:tcW w:type="dxa" w:w="1440"/>
+            <w:tcW w:type="dxa" w:w="2040"/>
           </w:tcPr>
           <w:p>
-            <w:pPr/>
+            <w:pPr>
+              <w:jc w:val="center"/>
+            </w:pPr>
+            <w:r>
+              <w:t>⊙⊙⊙</w:t>
+            </w:r>
+          </w:p>
+          <w:p>
+            <w:pPr>
+              <w:jc w:val="center"/>
+            </w:pPr>
             <w:r/>
             <w:r>
               <w:rPr>
-                <w:b/>
+                <w:i/>
               </w:rPr>
-              <w:t>Evidence stream judgement</w:t>
+              <w:t>Indeterminate</w:t>
             </w:r>
+            <w:r/>
+          </w:p>
+          <w:p>
+            <w:pPr/>
             <w:r/>
           </w:p>
         </w:tc>
         <w:tc>
           <w:tcPr>
-            <w:tcW w:type="dxa" w:w="1440"/>
+            <w:tcW w:type="dxa" w:w="2040"/>
             <w:vMerge/>
           </w:tcPr>
           <w:p/>
@@ -237,101 +343,21 @@
       <w:tr>
         <w:tc>
           <w:tcPr>
-            <w:tcW w:type="dxa" w:w="1440"/>
+            <w:tcW w:type="dxa" w:w="10200"/>
+            <w:gridSpan w:val="5"/>
           </w:tcPr>
           <w:p>
-            <w:pPr/>
+            <w:pPr>
+              <w:pStyle w:val="Heading2"/>
+            </w:pPr>
             <w:r>
-              <w:t>asdf</w:t>
-            </w:r>
-          </w:p>
-          <w:p>
-            <w:pPr/>
-            <w:r>
-              <w:t>asdf</w:t>
-            </w:r>
-          </w:p>
-          <w:p>
-            <w:pPr/>
-            <w:r>
-              <w:t>asdf</w:t>
+              <w:t>Evidence from animal studies</w:t>
             </w:r>
           </w:p>
         </w:tc>
         <w:tc>
           <w:tcPr>
-            <w:tcW w:type="dxa" w:w="1440"/>
-          </w:tcPr>
-          <w:p>
-            <w:pPr>
-              <w:pStyle w:val="ListBullet"/>
-            </w:pPr>
-            <w:r>
-              <w:t>asdf</w:t>
-            </w:r>
-          </w:p>
-          <w:p>
-            <w:pPr>
-              <w:pStyle w:val="ListBullet"/>
-            </w:pPr>
-            <w:r>
-              <w:t>asdf</w:t>
-            </w:r>
-          </w:p>
-        </w:tc>
-        <w:tc>
-          <w:tcPr>
-            <w:tcW w:type="dxa" w:w="1440"/>
-          </w:tcPr>
-          <w:p>
-            <w:pPr>
-              <w:pStyle w:val="ListBullet"/>
-            </w:pPr>
-            <w:r>
-              <w:t>asdf</w:t>
-            </w:r>
-          </w:p>
-          <w:p>
-            <w:pPr>
-              <w:pStyle w:val="ListBullet"/>
-            </w:pPr>
-            <w:r>
-              <w:t>asdf</w:t>
-            </w:r>
-          </w:p>
-        </w:tc>
-        <w:tc>
-          <w:tcPr>
-            <w:tcW w:type="dxa" w:w="1440"/>
-          </w:tcPr>
-          <w:p>
-            <w:pPr/>
-            <w:r>
-              <w:t>asdf</w:t>
-            </w:r>
-          </w:p>
-        </w:tc>
-        <w:tc>
-          <w:tcPr>
-            <w:tcW w:type="dxa" w:w="1440"/>
-            <w:vMerge w:val="restart"/>
-          </w:tcPr>
-          <w:p>
-            <w:pPr/>
-            <w:r>
-              <w:t>asdf</w:t>
-            </w:r>
-          </w:p>
-          <w:p>
-            <w:pPr/>
-            <w:r>
-              <w:t>asdf</w:t>
-            </w:r>
-          </w:p>
-        </w:tc>
-        <w:tc>
-          <w:tcPr>
-            <w:tcW w:type="dxa" w:w="1440"/>
+            <w:tcW w:type="dxa" w:w="2040"/>
             <w:vMerge/>
           </w:tcPr>
           <w:p/>
@@ -340,90 +366,80 @@
       <w:tr>
         <w:tc>
           <w:tcPr>
-            <w:tcW w:type="dxa" w:w="1440"/>
+            <w:tcW w:type="dxa" w:w="2040"/>
           </w:tcPr>
           <w:p>
             <w:pPr/>
+            <w:r/>
             <w:r>
-              <w:t>asdf</w:t>
+              <w:rPr>
+                <w:i/>
+              </w:rPr>
+              <w:t>No evidence available</w:t>
             </w:r>
-          </w:p>
-          <w:p>
-            <w:pPr/>
-            <w:r>
-              <w:t>asdf</w:t>
-            </w:r>
-          </w:p>
-          <w:p>
-            <w:pPr/>
-            <w:r>
-              <w:t>asdf</w:t>
-            </w:r>
+            <w:r/>
           </w:p>
         </w:tc>
         <w:tc>
           <w:tcPr>
-            <w:tcW w:type="dxa" w:w="1440"/>
+            <w:tcW w:type="dxa" w:w="2040"/>
+          </w:tcPr>
+          <w:p>
+            <w:pPr/>
+            <w:r/>
+          </w:p>
+        </w:tc>
+        <w:tc>
+          <w:tcPr>
+            <w:tcW w:type="dxa" w:w="2040"/>
+          </w:tcPr>
+          <w:p>
+            <w:pPr/>
+            <w:r/>
+          </w:p>
+        </w:tc>
+        <w:tc>
+          <w:tcPr>
+            <w:tcW w:type="dxa" w:w="2040"/>
+          </w:tcPr>
+          <w:p>
+            <w:pPr/>
+            <w:r/>
+          </w:p>
+        </w:tc>
+        <w:tc>
+          <w:tcPr>
+            <w:tcW w:type="dxa" w:w="2040"/>
           </w:tcPr>
           <w:p>
             <w:pPr>
-              <w:pStyle w:val="ListBullet"/>
+              <w:jc w:val="center"/>
             </w:pPr>
             <w:r>
-              <w:t>asdf</w:t>
+              <w:t>⊙⊙⊙</w:t>
             </w:r>
           </w:p>
           <w:p>
             <w:pPr>
-              <w:pStyle w:val="ListBullet"/>
+              <w:jc w:val="center"/>
             </w:pPr>
+            <w:r/>
             <w:r>
-              <w:t>asdf</w:t>
+              <w:rPr>
+                <w:i/>
+              </w:rPr>
+              <w:t>Indeterminate</w:t>
             </w:r>
+            <w:r/>
+          </w:p>
+          <w:p>
+            <w:pPr/>
+            <w:r/>
           </w:p>
         </w:tc>
         <w:tc>
           <w:tcPr>
-            <w:tcW w:type="dxa" w:w="1440"/>
-          </w:tcPr>
-          <w:p>
-            <w:pPr>
-              <w:pStyle w:val="ListBullet"/>
-            </w:pPr>
-            <w:r>
-              <w:t>asdf</w:t>
-            </w:r>
-          </w:p>
-          <w:p>
-            <w:pPr>
-              <w:pStyle w:val="ListBullet"/>
-            </w:pPr>
-            <w:r>
-              <w:t>asdf</w:t>
-            </w:r>
-          </w:p>
-        </w:tc>
-        <w:tc>
-          <w:tcPr>
-            <w:tcW w:type="dxa" w:w="1440"/>
-          </w:tcPr>
-          <w:p>
-            <w:pPr/>
-            <w:r>
-              <w:t>asdf</w:t>
-            </w:r>
-          </w:p>
-        </w:tc>
-        <w:tc>
-          <w:tcPr>
-            <w:tcW w:type="dxa" w:w="1440"/>
-            <w:vMerge/>
-          </w:tcPr>
-          <w:p/>
-        </w:tc>
-        <w:tc>
-          <w:tcPr>
-            <w:tcW w:type="dxa" w:w="1440"/>
+            <w:tcW w:type="dxa" w:w="2040"/>
             <w:vMerge/>
           </w:tcPr>
           <w:p/>
@@ -432,7 +448,7 @@
       <w:tr>
         <w:tc>
           <w:tcPr>
-            <w:tcW w:type="dxa" w:w="7200"/>
+            <w:tcW w:type="dxa" w:w="10200"/>
             <w:gridSpan w:val="5"/>
           </w:tcPr>
           <w:p>
@@ -440,13 +456,13 @@
               <w:pStyle w:val="Heading2"/>
             </w:pPr>
             <w:r>
-              <w:t>animal</w:t>
+              <w:t>Mechanistic evidence and supplemental information</w:t>
             </w:r>
           </w:p>
         </w:tc>
         <w:tc>
           <w:tcPr>
-            <w:tcW w:type="dxa" w:w="1440"/>
+            <w:tcW w:type="dxa" w:w="2040"/>
             <w:vMerge/>
           </w:tcPr>
           <w:p/>
@@ -455,323 +471,7 @@
       <w:tr>
         <w:tc>
           <w:tcPr>
-            <w:tcW w:type="dxa" w:w="1440"/>
-          </w:tcPr>
-          <w:p>
-            <w:pPr/>
-            <w:r/>
-            <w:r>
-              <w:rPr>
-                <w:b/>
-              </w:rPr>
-              <w:t>Studies and confidence</w:t>
-            </w:r>
-            <w:r/>
-          </w:p>
-        </w:tc>
-        <w:tc>
-          <w:tcPr>
-            <w:tcW w:type="dxa" w:w="1440"/>
-          </w:tcPr>
-          <w:p>
-            <w:pPr/>
-            <w:r/>
-            <w:r>
-              <w:rPr>
-                <w:b/>
-              </w:rPr>
-              <w:t>Factors that increase certainty</w:t>
-            </w:r>
-            <w:r/>
-          </w:p>
-        </w:tc>
-        <w:tc>
-          <w:tcPr>
-            <w:tcW w:type="dxa" w:w="1440"/>
-          </w:tcPr>
-          <w:p>
-            <w:pPr/>
-            <w:r/>
-            <w:r>
-              <w:rPr>
-                <w:b/>
-              </w:rPr>
-              <w:t>Factors that decrease certainty</w:t>
-            </w:r>
-            <w:r/>
-          </w:p>
-        </w:tc>
-        <w:tc>
-          <w:tcPr>
-            <w:tcW w:type="dxa" w:w="1440"/>
-          </w:tcPr>
-          <w:p>
-            <w:pPr/>
-            <w:r/>
-            <w:r>
-              <w:rPr>
-                <w:b/>
-              </w:rPr>
-              <w:t>Summary and key findings</w:t>
-            </w:r>
-            <w:r/>
-          </w:p>
-        </w:tc>
-        <w:tc>
-          <w:tcPr>
-            <w:tcW w:type="dxa" w:w="1440"/>
-          </w:tcPr>
-          <w:p>
-            <w:pPr/>
-            <w:r/>
-            <w:r>
-              <w:rPr>
-                <w:b/>
-              </w:rPr>
-              <w:t>Evidence stream judgement</w:t>
-            </w:r>
-            <w:r/>
-          </w:p>
-        </w:tc>
-        <w:tc>
-          <w:tcPr>
-            <w:tcW w:type="dxa" w:w="1440"/>
-            <w:vMerge/>
-          </w:tcPr>
-          <w:p/>
-        </w:tc>
-      </w:tr>
-      <w:tr>
-        <w:tc>
-          <w:tcPr>
-            <w:tcW w:type="dxa" w:w="1440"/>
-          </w:tcPr>
-          <w:p>
-            <w:pPr/>
-            <w:r>
-              <w:t>asdf</w:t>
-            </w:r>
-          </w:p>
-          <w:p>
-            <w:pPr/>
-            <w:r>
-              <w:t>asdf</w:t>
-            </w:r>
-          </w:p>
-          <w:p>
-            <w:pPr/>
-            <w:r>
-              <w:t>asdf</w:t>
-            </w:r>
-          </w:p>
-        </w:tc>
-        <w:tc>
-          <w:tcPr>
-            <w:tcW w:type="dxa" w:w="1440"/>
-          </w:tcPr>
-          <w:p>
-            <w:pPr>
-              <w:pStyle w:val="ListBullet"/>
-            </w:pPr>
-            <w:r>
-              <w:t>asdf</w:t>
-            </w:r>
-          </w:p>
-          <w:p>
-            <w:pPr>
-              <w:pStyle w:val="ListBullet"/>
-            </w:pPr>
-            <w:r>
-              <w:t>asdf</w:t>
-            </w:r>
-          </w:p>
-        </w:tc>
-        <w:tc>
-          <w:tcPr>
-            <w:tcW w:type="dxa" w:w="1440"/>
-          </w:tcPr>
-          <w:p>
-            <w:pPr>
-              <w:pStyle w:val="ListBullet"/>
-            </w:pPr>
-            <w:r>
-              <w:t>asdf</w:t>
-            </w:r>
-          </w:p>
-          <w:p>
-            <w:pPr>
-              <w:pStyle w:val="ListBullet"/>
-            </w:pPr>
-            <w:r>
-              <w:t>asdf</w:t>
-            </w:r>
-          </w:p>
-        </w:tc>
-        <w:tc>
-          <w:tcPr>
-            <w:tcW w:type="dxa" w:w="1440"/>
-          </w:tcPr>
-          <w:p>
-            <w:pPr/>
-            <w:r>
-              <w:t>asdf</w:t>
-            </w:r>
-          </w:p>
-        </w:tc>
-        <w:tc>
-          <w:tcPr>
-            <w:tcW w:type="dxa" w:w="1440"/>
-          </w:tcPr>
-          <w:p>
-            <w:pPr/>
-            <w:r>
-              <w:t>asdf</w:t>
-            </w:r>
-          </w:p>
-          <w:p>
-            <w:pPr/>
-            <w:r>
-              <w:t>asdf</w:t>
-            </w:r>
-          </w:p>
-        </w:tc>
-        <w:tc>
-          <w:tcPr>
-            <w:tcW w:type="dxa" w:w="1440"/>
-            <w:vMerge/>
-          </w:tcPr>
-          <w:p/>
-        </w:tc>
-      </w:tr>
-      <w:tr>
-        <w:tc>
-          <w:tcPr>
-            <w:tcW w:type="dxa" w:w="1440"/>
-          </w:tcPr>
-          <w:p>
-            <w:pPr/>
-            <w:r>
-              <w:t>asdf</w:t>
-            </w:r>
-          </w:p>
-          <w:p>
-            <w:pPr/>
-            <w:r>
-              <w:t>asdf</w:t>
-            </w:r>
-          </w:p>
-          <w:p>
-            <w:pPr/>
-            <w:r>
-              <w:t>asdf</w:t>
-            </w:r>
-          </w:p>
-        </w:tc>
-        <w:tc>
-          <w:tcPr>
-            <w:tcW w:type="dxa" w:w="1440"/>
-          </w:tcPr>
-          <w:p>
-            <w:pPr>
-              <w:pStyle w:val="ListBullet"/>
-            </w:pPr>
-            <w:r>
-              <w:t>asdf</w:t>
-            </w:r>
-          </w:p>
-          <w:p>
-            <w:pPr>
-              <w:pStyle w:val="ListBullet"/>
-            </w:pPr>
-            <w:r>
-              <w:t>asdf</w:t>
-            </w:r>
-          </w:p>
-        </w:tc>
-        <w:tc>
-          <w:tcPr>
-            <w:tcW w:type="dxa" w:w="1440"/>
-          </w:tcPr>
-          <w:p>
-            <w:pPr>
-              <w:pStyle w:val="ListBullet"/>
-            </w:pPr>
-            <w:r>
-              <w:t>asdf</w:t>
-            </w:r>
-          </w:p>
-          <w:p>
-            <w:pPr>
-              <w:pStyle w:val="ListBullet"/>
-            </w:pPr>
-            <w:r>
-              <w:t>asdf</w:t>
-            </w:r>
-          </w:p>
-        </w:tc>
-        <w:tc>
-          <w:tcPr>
-            <w:tcW w:type="dxa" w:w="1440"/>
-          </w:tcPr>
-          <w:p>
-            <w:pPr/>
-            <w:r>
-              <w:t>asdf</w:t>
-            </w:r>
-          </w:p>
-        </w:tc>
-        <w:tc>
-          <w:tcPr>
-            <w:tcW w:type="dxa" w:w="1440"/>
-          </w:tcPr>
-          <w:p>
-            <w:pPr/>
-            <w:r>
-              <w:t>asdf</w:t>
-            </w:r>
-          </w:p>
-          <w:p>
-            <w:pPr/>
-            <w:r>
-              <w:t>asdf</w:t>
-            </w:r>
-          </w:p>
-        </w:tc>
-        <w:tc>
-          <w:tcPr>
-            <w:tcW w:type="dxa" w:w="1440"/>
-            <w:vMerge/>
-          </w:tcPr>
-          <w:p/>
-        </w:tc>
-      </w:tr>
-      <w:tr>
-        <w:tc>
-          <w:tcPr>
-            <w:tcW w:type="dxa" w:w="7200"/>
-            <w:gridSpan w:val="5"/>
-          </w:tcPr>
-          <w:p>
-            <w:pPr>
-              <w:pStyle w:val="Heading2"/>
-            </w:pPr>
-            <w:r>
-              <w:t>mechanistic</w:t>
-            </w:r>
-          </w:p>
-        </w:tc>
-        <w:tc>
-          <w:tcPr>
-            <w:tcW w:type="dxa" w:w="1440"/>
-            <w:vMerge/>
-          </w:tcPr>
-          <w:p/>
-        </w:tc>
-      </w:tr>
-      <w:tr>
-        <w:tc>
-          <w:tcPr>
-            <w:tcW w:type="dxa" w:w="1440"/>
+            <w:tcW w:type="dxa" w:w="2040"/>
           </w:tcPr>
           <w:p>
             <w:pPr/>
@@ -787,7 +487,7 @@
         </w:tc>
         <w:tc>
           <w:tcPr>
-            <w:tcW w:type="dxa" w:w="4320"/>
+            <w:tcW w:type="dxa" w:w="6120"/>
             <w:gridSpan w:val="3"/>
           </w:tcPr>
           <w:p>
@@ -797,14 +497,14 @@
               <w:rPr>
                 <w:b/>
               </w:rPr>
-              <w:t>Summary of key findings, interpretation, and limitations</w:t>
+              <w:t>Summary of key findings and interpretation</w:t>
             </w:r>
             <w:r/>
           </w:p>
         </w:tc>
         <w:tc>
           <w:tcPr>
-            <w:tcW w:type="dxa" w:w="1440"/>
+            <w:tcW w:type="dxa" w:w="2040"/>
           </w:tcPr>
           <w:p>
             <w:pPr/>
@@ -813,14 +513,14 @@
               <w:rPr>
                 <w:b/>
               </w:rPr>
-              <w:t>Evidence stream judgement</w:t>
+              <w:t>Judgment(s) and rationale</w:t>
             </w:r>
             <w:r/>
           </w:p>
         </w:tc>
         <w:tc>
           <w:tcPr>
-            <w:tcW w:type="dxa" w:w="1440"/>
+            <w:tcW w:type="dxa" w:w="2040"/>
             <w:vMerge/>
           </w:tcPr>
           <w:p/>
@@ -829,7 +529,7 @@
       <w:tr>
         <w:tc>
           <w:tcPr>
-            <w:tcW w:type="dxa" w:w="7200"/>
+            <w:tcW w:type="dxa" w:w="10200"/>
             <w:gridSpan w:val="5"/>
           </w:tcPr>
           <w:p>
@@ -839,14 +539,14 @@
               <w:rPr>
                 <w:i/>
               </w:rPr>
-              <w:t>No data available</w:t>
+              <w:t>No evidence available</w:t>
             </w:r>
             <w:r/>
           </w:p>
         </w:tc>
         <w:tc>
           <w:tcPr>
-            <w:tcW w:type="dxa" w:w="1440"/>
+            <w:tcW w:type="dxa" w:w="2040"/>
             <w:vMerge/>
           </w:tcPr>
           <w:p/>
@@ -854,7 +554,7 @@
       </w:tr>
     </w:tbl>
     <w:sectPr>
-      <w:pgSz w:w="12240" w:h="15840"/>
+      <w:pgSz w:w="15840" w:h="12240" w:orient="landscape"/>
       <w:pgMar w:top="1440" w:right="1800" w:bottom="1440" w:left="1800" w:header="720" w:footer="720" w:gutter="0"/>
       <w:cols w:space="720"/>
       <w:docGrid w:linePitch="360"/>

</xml_diff>

<commit_message>
Changed default orientation to landscape for summary table exports (#657)
Co-authored-by: Andy Shapiro <shapiromatron@gmail.com>
</commit_message>
<xml_diff>
--- a/tests/hawc/tools/tables/data/ept_report.docx
+++ b/tests/hawc/tools/tables/data/ept_report.docx
@@ -9,38 +9,39 @@
         <w:tblLook w:firstColumn="1" w:firstRow="1" w:lastColumn="0" w:lastRow="0" w:noHBand="0" w:noVBand="1" w:val="04A0"/>
       </w:tblPr>
       <w:tblGrid>
-        <w:gridCol w:w="1440"/>
-        <w:gridCol w:w="1440"/>
-        <w:gridCol w:w="1440"/>
-        <w:gridCol w:w="1440"/>
-        <w:gridCol w:w="1440"/>
-        <w:gridCol w:w="1440"/>
+        <w:gridCol w:w="2040"/>
+        <w:gridCol w:w="2040"/>
+        <w:gridCol w:w="2040"/>
+        <w:gridCol w:w="2040"/>
+        <w:gridCol w:w="2040"/>
+        <w:gridCol w:w="2040"/>
       </w:tblGrid>
       <w:tr>
         <w:tc>
           <w:tcPr>
-            <w:tcW w:type="dxa" w:w="7200"/>
+            <w:tcW w:type="dxa" w:w="10200"/>
             <w:gridSpan w:val="5"/>
           </w:tcPr>
           <w:p>
             <w:pPr>
-              <w:pStyle w:val="Heading1"/>
+              <w:pStyle w:val="Heading2"/>
             </w:pPr>
             <w:r>
-              <w:t>Evidence Stream Summary and Interpretation</w:t>
+              <w:t>Evidence Summary and Interpretation</w:t>
             </w:r>
           </w:p>
         </w:tc>
         <w:tc>
           <w:tcPr>
-            <w:tcW w:type="dxa" w:w="1440"/>
+            <w:tcW w:type="dxa" w:w="2040"/>
+            <w:vMerge w:val="restart"/>
           </w:tcPr>
           <w:p>
             <w:pPr>
-              <w:pStyle w:val="Heading1"/>
+              <w:pStyle w:val="Heading2"/>
             </w:pPr>
             <w:r>
-              <w:t>Evidence Integration Summary Judgement</w:t>
+              <w:t>Inferences and Summary Judgment</w:t>
             </w:r>
           </w:p>
         </w:tc>
@@ -48,7 +49,96 @@
       <w:tr>
         <w:tc>
           <w:tcPr>
-            <w:tcW w:type="dxa" w:w="7200"/>
+            <w:tcW w:type="dxa" w:w="2040"/>
+          </w:tcPr>
+          <w:p>
+            <w:pPr/>
+            <w:r/>
+            <w:r>
+              <w:rPr>
+                <w:b/>
+              </w:rPr>
+              <w:t>Studies, outcomes, and confidence</w:t>
+            </w:r>
+            <w:r/>
+          </w:p>
+        </w:tc>
+        <w:tc>
+          <w:tcPr>
+            <w:tcW w:type="dxa" w:w="2040"/>
+          </w:tcPr>
+          <w:p>
+            <w:pPr/>
+            <w:r/>
+            <w:r>
+              <w:rPr>
+                <w:b/>
+              </w:rPr>
+              <w:t>Summary of key findings</w:t>
+            </w:r>
+            <w:r/>
+          </w:p>
+        </w:tc>
+        <w:tc>
+          <w:tcPr>
+            <w:tcW w:type="dxa" w:w="2040"/>
+          </w:tcPr>
+          <w:p>
+            <w:pPr/>
+            <w:r/>
+            <w:r>
+              <w:rPr>
+                <w:b/>
+              </w:rPr>
+              <w:t>Factors that increase certainty</w:t>
+            </w:r>
+            <w:r/>
+          </w:p>
+        </w:tc>
+        <w:tc>
+          <w:tcPr>
+            <w:tcW w:type="dxa" w:w="2040"/>
+          </w:tcPr>
+          <w:p>
+            <w:pPr/>
+            <w:r/>
+            <w:r>
+              <w:rPr>
+                <w:b/>
+              </w:rPr>
+              <w:t>Factors that decrease certainty</w:t>
+            </w:r>
+            <w:r/>
+          </w:p>
+        </w:tc>
+        <w:tc>
+          <w:tcPr>
+            <w:tcW w:type="dxa" w:w="2040"/>
+          </w:tcPr>
+          <w:p>
+            <w:pPr/>
+            <w:r/>
+            <w:r>
+              <w:rPr>
+                <w:b/>
+              </w:rPr>
+              <w:t>Judgment(s) and rationale</w:t>
+            </w:r>
+            <w:r/>
+          </w:p>
+        </w:tc>
+        <w:tc>
+          <w:tcPr>
+            <w:tcW w:type="dxa" w:w="2040"/>
+            <w:vMerge/>
+          </w:tcPr>
+          <w:p/>
+        </w:tc>
+      </w:tr>
+      <w:tr>
+        <w:tc>
+          <w:tcPr>
+            <w:tcW w:type="dxa" w:w="10200"/>
             <w:gridSpan w:val="5"/>
           </w:tcPr>
           <w:p>
@@ -56,20 +146,35 @@
               <w:pStyle w:val="Heading2"/>
             </w:pPr>
             <w:r>
-              <w:t>exposed human</w:t>
+              <w:t>Evidence from studies of exposed humans</w:t>
             </w:r>
           </w:p>
         </w:tc>
         <w:tc>
           <w:tcPr>
-            <w:tcW w:type="dxa" w:w="1440"/>
+            <w:tcW w:type="dxa" w:w="2040"/>
             <w:vMerge w:val="restart"/>
           </w:tcPr>
           <w:p>
-            <w:pPr/>
+            <w:pPr>
+              <w:jc w:val="center"/>
+            </w:pPr>
             <w:r>
-              <w:t>asdf</w:t>
+              <w:t>⊙⊙⊙</w:t>
             </w:r>
+          </w:p>
+          <w:p>
+            <w:pPr>
+              <w:jc w:val="center"/>
+            </w:pPr>
+            <w:r/>
+            <w:r>
+              <w:rPr>
+                <w:i/>
+              </w:rPr>
+              <w:t>Evidence inadequate</w:t>
+            </w:r>
+            <w:r/>
           </w:p>
           <w:p>
             <w:pPr/>
@@ -85,9 +190,7 @@
           </w:p>
           <w:p>
             <w:pPr/>
-            <w:r>
-              <w:t>asdf</w:t>
-            </w:r>
+            <w:r/>
           </w:p>
           <w:p>
             <w:pPr/>
@@ -103,9 +206,7 @@
           </w:p>
           <w:p>
             <w:pPr/>
-            <w:r>
-              <w:t>asdf</w:t>
-            </w:r>
+            <w:r/>
           </w:p>
           <w:p>
             <w:pPr/>
@@ -121,9 +222,7 @@
           </w:p>
           <w:p>
             <w:pPr/>
-            <w:r>
-              <w:t>asdf</w:t>
-            </w:r>
+            <w:r/>
           </w:p>
           <w:p>
             <w:pPr/>
@@ -139,96 +238,103 @@
           </w:p>
           <w:p>
             <w:pPr/>
+            <w:r/>
+          </w:p>
+          <w:p>
+            <w:pPr/>
+            <w:r/>
             <w:r>
-              <w:t>asdf</w:t>
+              <w:rPr>
+                <w:i/>
+              </w:rPr>
+              <w:br/>
+              <w:t>Other inferences:</w:t>
             </w:r>
+            <w:r/>
+          </w:p>
+          <w:p>
+            <w:pPr/>
+            <w:r/>
           </w:p>
         </w:tc>
       </w:tr>
       <w:tr>
         <w:tc>
           <w:tcPr>
-            <w:tcW w:type="dxa" w:w="1440"/>
+            <w:tcW w:type="dxa" w:w="2040"/>
           </w:tcPr>
           <w:p>
             <w:pPr/>
             <w:r/>
             <w:r>
               <w:rPr>
-                <w:b/>
+                <w:i/>
               </w:rPr>
-              <w:t>Studies and confidence</w:t>
+              <w:t>No evidence available</w:t>
             </w:r>
             <w:r/>
           </w:p>
         </w:tc>
         <w:tc>
           <w:tcPr>
-            <w:tcW w:type="dxa" w:w="1440"/>
+            <w:tcW w:type="dxa" w:w="2040"/>
           </w:tcPr>
           <w:p>
             <w:pPr/>
-            <w:r/>
-            <w:r>
-              <w:rPr>
-                <w:b/>
-              </w:rPr>
-              <w:t>Factors that increase certainty</w:t>
-            </w:r>
             <w:r/>
           </w:p>
         </w:tc>
         <w:tc>
           <w:tcPr>
-            <w:tcW w:type="dxa" w:w="1440"/>
+            <w:tcW w:type="dxa" w:w="2040"/>
           </w:tcPr>
           <w:p>
             <w:pPr/>
-            <w:r/>
-            <w:r>
-              <w:rPr>
-                <w:b/>
-              </w:rPr>
-              <w:t>Factors that decrease certainty</w:t>
-            </w:r>
             <w:r/>
           </w:p>
         </w:tc>
         <w:tc>
           <w:tcPr>
-            <w:tcW w:type="dxa" w:w="1440"/>
+            <w:tcW w:type="dxa" w:w="2040"/>
           </w:tcPr>
           <w:p>
             <w:pPr/>
-            <w:r/>
-            <w:r>
-              <w:rPr>
-                <w:b/>
-              </w:rPr>
-              <w:t>Summary and key findings</w:t>
-            </w:r>
             <w:r/>
           </w:p>
         </w:tc>
         <w:tc>
           <w:tcPr>
-            <w:tcW w:type="dxa" w:w="1440"/>
+            <w:tcW w:type="dxa" w:w="2040"/>
           </w:tcPr>
           <w:p>
-            <w:pPr/>
+            <w:pPr>
+              <w:jc w:val="center"/>
+            </w:pPr>
+            <w:r>
+              <w:t>⊙⊙⊙</w:t>
+            </w:r>
+          </w:p>
+          <w:p>
+            <w:pPr>
+              <w:jc w:val="center"/>
+            </w:pPr>
             <w:r/>
             <w:r>
               <w:rPr>
-                <w:b/>
+                <w:i/>
               </w:rPr>
-              <w:t>Evidence stream judgement</w:t>
+              <w:t>Indeterminate</w:t>
             </w:r>
+            <w:r/>
+          </w:p>
+          <w:p>
+            <w:pPr/>
             <w:r/>
           </w:p>
         </w:tc>
         <w:tc>
           <w:tcPr>
-            <w:tcW w:type="dxa" w:w="1440"/>
+            <w:tcW w:type="dxa" w:w="2040"/>
             <w:vMerge/>
           </w:tcPr>
           <w:p/>
@@ -237,101 +343,21 @@
       <w:tr>
         <w:tc>
           <w:tcPr>
-            <w:tcW w:type="dxa" w:w="1440"/>
+            <w:tcW w:type="dxa" w:w="10200"/>
+            <w:gridSpan w:val="5"/>
           </w:tcPr>
           <w:p>
-            <w:pPr/>
+            <w:pPr>
+              <w:pStyle w:val="Heading2"/>
+            </w:pPr>
             <w:r>
-              <w:t>asdf</w:t>
-            </w:r>
-          </w:p>
-          <w:p>
-            <w:pPr/>
-            <w:r>
-              <w:t>asdf</w:t>
-            </w:r>
-          </w:p>
-          <w:p>
-            <w:pPr/>
-            <w:r>
-              <w:t>asdf</w:t>
+              <w:t>Evidence from animal studies</w:t>
             </w:r>
           </w:p>
         </w:tc>
         <w:tc>
           <w:tcPr>
-            <w:tcW w:type="dxa" w:w="1440"/>
-          </w:tcPr>
-          <w:p>
-            <w:pPr>
-              <w:pStyle w:val="ListBullet"/>
-            </w:pPr>
-            <w:r>
-              <w:t>asdf</w:t>
-            </w:r>
-          </w:p>
-          <w:p>
-            <w:pPr>
-              <w:pStyle w:val="ListBullet"/>
-            </w:pPr>
-            <w:r>
-              <w:t>asdf</w:t>
-            </w:r>
-          </w:p>
-        </w:tc>
-        <w:tc>
-          <w:tcPr>
-            <w:tcW w:type="dxa" w:w="1440"/>
-          </w:tcPr>
-          <w:p>
-            <w:pPr>
-              <w:pStyle w:val="ListBullet"/>
-            </w:pPr>
-            <w:r>
-              <w:t>asdf</w:t>
-            </w:r>
-          </w:p>
-          <w:p>
-            <w:pPr>
-              <w:pStyle w:val="ListBullet"/>
-            </w:pPr>
-            <w:r>
-              <w:t>asdf</w:t>
-            </w:r>
-          </w:p>
-        </w:tc>
-        <w:tc>
-          <w:tcPr>
-            <w:tcW w:type="dxa" w:w="1440"/>
-          </w:tcPr>
-          <w:p>
-            <w:pPr/>
-            <w:r>
-              <w:t>asdf</w:t>
-            </w:r>
-          </w:p>
-        </w:tc>
-        <w:tc>
-          <w:tcPr>
-            <w:tcW w:type="dxa" w:w="1440"/>
-            <w:vMerge w:val="restart"/>
-          </w:tcPr>
-          <w:p>
-            <w:pPr/>
-            <w:r>
-              <w:t>asdf</w:t>
-            </w:r>
-          </w:p>
-          <w:p>
-            <w:pPr/>
-            <w:r>
-              <w:t>asdf</w:t>
-            </w:r>
-          </w:p>
-        </w:tc>
-        <w:tc>
-          <w:tcPr>
-            <w:tcW w:type="dxa" w:w="1440"/>
+            <w:tcW w:type="dxa" w:w="2040"/>
             <w:vMerge/>
           </w:tcPr>
           <w:p/>
@@ -340,90 +366,80 @@
       <w:tr>
         <w:tc>
           <w:tcPr>
-            <w:tcW w:type="dxa" w:w="1440"/>
+            <w:tcW w:type="dxa" w:w="2040"/>
           </w:tcPr>
           <w:p>
             <w:pPr/>
+            <w:r/>
             <w:r>
-              <w:t>asdf</w:t>
+              <w:rPr>
+                <w:i/>
+              </w:rPr>
+              <w:t>No evidence available</w:t>
             </w:r>
-          </w:p>
-          <w:p>
-            <w:pPr/>
-            <w:r>
-              <w:t>asdf</w:t>
-            </w:r>
-          </w:p>
-          <w:p>
-            <w:pPr/>
-            <w:r>
-              <w:t>asdf</w:t>
-            </w:r>
+            <w:r/>
           </w:p>
         </w:tc>
         <w:tc>
           <w:tcPr>
-            <w:tcW w:type="dxa" w:w="1440"/>
+            <w:tcW w:type="dxa" w:w="2040"/>
+          </w:tcPr>
+          <w:p>
+            <w:pPr/>
+            <w:r/>
+          </w:p>
+        </w:tc>
+        <w:tc>
+          <w:tcPr>
+            <w:tcW w:type="dxa" w:w="2040"/>
+          </w:tcPr>
+          <w:p>
+            <w:pPr/>
+            <w:r/>
+          </w:p>
+        </w:tc>
+        <w:tc>
+          <w:tcPr>
+            <w:tcW w:type="dxa" w:w="2040"/>
+          </w:tcPr>
+          <w:p>
+            <w:pPr/>
+            <w:r/>
+          </w:p>
+        </w:tc>
+        <w:tc>
+          <w:tcPr>
+            <w:tcW w:type="dxa" w:w="2040"/>
           </w:tcPr>
           <w:p>
             <w:pPr>
-              <w:pStyle w:val="ListBullet"/>
+              <w:jc w:val="center"/>
             </w:pPr>
             <w:r>
-              <w:t>asdf</w:t>
+              <w:t>⊙⊙⊙</w:t>
             </w:r>
           </w:p>
           <w:p>
             <w:pPr>
-              <w:pStyle w:val="ListBullet"/>
+              <w:jc w:val="center"/>
             </w:pPr>
+            <w:r/>
             <w:r>
-              <w:t>asdf</w:t>
+              <w:rPr>
+                <w:i/>
+              </w:rPr>
+              <w:t>Indeterminate</w:t>
             </w:r>
+            <w:r/>
+          </w:p>
+          <w:p>
+            <w:pPr/>
+            <w:r/>
           </w:p>
         </w:tc>
         <w:tc>
           <w:tcPr>
-            <w:tcW w:type="dxa" w:w="1440"/>
-          </w:tcPr>
-          <w:p>
-            <w:pPr>
-              <w:pStyle w:val="ListBullet"/>
-            </w:pPr>
-            <w:r>
-              <w:t>asdf</w:t>
-            </w:r>
-          </w:p>
-          <w:p>
-            <w:pPr>
-              <w:pStyle w:val="ListBullet"/>
-            </w:pPr>
-            <w:r>
-              <w:t>asdf</w:t>
-            </w:r>
-          </w:p>
-        </w:tc>
-        <w:tc>
-          <w:tcPr>
-            <w:tcW w:type="dxa" w:w="1440"/>
-          </w:tcPr>
-          <w:p>
-            <w:pPr/>
-            <w:r>
-              <w:t>asdf</w:t>
-            </w:r>
-          </w:p>
-        </w:tc>
-        <w:tc>
-          <w:tcPr>
-            <w:tcW w:type="dxa" w:w="1440"/>
-            <w:vMerge/>
-          </w:tcPr>
-          <w:p/>
-        </w:tc>
-        <w:tc>
-          <w:tcPr>
-            <w:tcW w:type="dxa" w:w="1440"/>
+            <w:tcW w:type="dxa" w:w="2040"/>
             <w:vMerge/>
           </w:tcPr>
           <w:p/>
@@ -432,7 +448,7 @@
       <w:tr>
         <w:tc>
           <w:tcPr>
-            <w:tcW w:type="dxa" w:w="7200"/>
+            <w:tcW w:type="dxa" w:w="10200"/>
             <w:gridSpan w:val="5"/>
           </w:tcPr>
           <w:p>
@@ -440,13 +456,13 @@
               <w:pStyle w:val="Heading2"/>
             </w:pPr>
             <w:r>
-              <w:t>animal</w:t>
+              <w:t>Mechanistic evidence and supplemental information</w:t>
             </w:r>
           </w:p>
         </w:tc>
         <w:tc>
           <w:tcPr>
-            <w:tcW w:type="dxa" w:w="1440"/>
+            <w:tcW w:type="dxa" w:w="2040"/>
             <w:vMerge/>
           </w:tcPr>
           <w:p/>
@@ -455,323 +471,7 @@
       <w:tr>
         <w:tc>
           <w:tcPr>
-            <w:tcW w:type="dxa" w:w="1440"/>
-          </w:tcPr>
-          <w:p>
-            <w:pPr/>
-            <w:r/>
-            <w:r>
-              <w:rPr>
-                <w:b/>
-              </w:rPr>
-              <w:t>Studies and confidence</w:t>
-            </w:r>
-            <w:r/>
-          </w:p>
-        </w:tc>
-        <w:tc>
-          <w:tcPr>
-            <w:tcW w:type="dxa" w:w="1440"/>
-          </w:tcPr>
-          <w:p>
-            <w:pPr/>
-            <w:r/>
-            <w:r>
-              <w:rPr>
-                <w:b/>
-              </w:rPr>
-              <w:t>Factors that increase certainty</w:t>
-            </w:r>
-            <w:r/>
-          </w:p>
-        </w:tc>
-        <w:tc>
-          <w:tcPr>
-            <w:tcW w:type="dxa" w:w="1440"/>
-          </w:tcPr>
-          <w:p>
-            <w:pPr/>
-            <w:r/>
-            <w:r>
-              <w:rPr>
-                <w:b/>
-              </w:rPr>
-              <w:t>Factors that decrease certainty</w:t>
-            </w:r>
-            <w:r/>
-          </w:p>
-        </w:tc>
-        <w:tc>
-          <w:tcPr>
-            <w:tcW w:type="dxa" w:w="1440"/>
-          </w:tcPr>
-          <w:p>
-            <w:pPr/>
-            <w:r/>
-            <w:r>
-              <w:rPr>
-                <w:b/>
-              </w:rPr>
-              <w:t>Summary and key findings</w:t>
-            </w:r>
-            <w:r/>
-          </w:p>
-        </w:tc>
-        <w:tc>
-          <w:tcPr>
-            <w:tcW w:type="dxa" w:w="1440"/>
-          </w:tcPr>
-          <w:p>
-            <w:pPr/>
-            <w:r/>
-            <w:r>
-              <w:rPr>
-                <w:b/>
-              </w:rPr>
-              <w:t>Evidence stream judgement</w:t>
-            </w:r>
-            <w:r/>
-          </w:p>
-        </w:tc>
-        <w:tc>
-          <w:tcPr>
-            <w:tcW w:type="dxa" w:w="1440"/>
-            <w:vMerge/>
-          </w:tcPr>
-          <w:p/>
-        </w:tc>
-      </w:tr>
-      <w:tr>
-        <w:tc>
-          <w:tcPr>
-            <w:tcW w:type="dxa" w:w="1440"/>
-          </w:tcPr>
-          <w:p>
-            <w:pPr/>
-            <w:r>
-              <w:t>asdf</w:t>
-            </w:r>
-          </w:p>
-          <w:p>
-            <w:pPr/>
-            <w:r>
-              <w:t>asdf</w:t>
-            </w:r>
-          </w:p>
-          <w:p>
-            <w:pPr/>
-            <w:r>
-              <w:t>asdf</w:t>
-            </w:r>
-          </w:p>
-        </w:tc>
-        <w:tc>
-          <w:tcPr>
-            <w:tcW w:type="dxa" w:w="1440"/>
-          </w:tcPr>
-          <w:p>
-            <w:pPr>
-              <w:pStyle w:val="ListBullet"/>
-            </w:pPr>
-            <w:r>
-              <w:t>asdf</w:t>
-            </w:r>
-          </w:p>
-          <w:p>
-            <w:pPr>
-              <w:pStyle w:val="ListBullet"/>
-            </w:pPr>
-            <w:r>
-              <w:t>asdf</w:t>
-            </w:r>
-          </w:p>
-        </w:tc>
-        <w:tc>
-          <w:tcPr>
-            <w:tcW w:type="dxa" w:w="1440"/>
-          </w:tcPr>
-          <w:p>
-            <w:pPr>
-              <w:pStyle w:val="ListBullet"/>
-            </w:pPr>
-            <w:r>
-              <w:t>asdf</w:t>
-            </w:r>
-          </w:p>
-          <w:p>
-            <w:pPr>
-              <w:pStyle w:val="ListBullet"/>
-            </w:pPr>
-            <w:r>
-              <w:t>asdf</w:t>
-            </w:r>
-          </w:p>
-        </w:tc>
-        <w:tc>
-          <w:tcPr>
-            <w:tcW w:type="dxa" w:w="1440"/>
-          </w:tcPr>
-          <w:p>
-            <w:pPr/>
-            <w:r>
-              <w:t>asdf</w:t>
-            </w:r>
-          </w:p>
-        </w:tc>
-        <w:tc>
-          <w:tcPr>
-            <w:tcW w:type="dxa" w:w="1440"/>
-          </w:tcPr>
-          <w:p>
-            <w:pPr/>
-            <w:r>
-              <w:t>asdf</w:t>
-            </w:r>
-          </w:p>
-          <w:p>
-            <w:pPr/>
-            <w:r>
-              <w:t>asdf</w:t>
-            </w:r>
-          </w:p>
-        </w:tc>
-        <w:tc>
-          <w:tcPr>
-            <w:tcW w:type="dxa" w:w="1440"/>
-            <w:vMerge/>
-          </w:tcPr>
-          <w:p/>
-        </w:tc>
-      </w:tr>
-      <w:tr>
-        <w:tc>
-          <w:tcPr>
-            <w:tcW w:type="dxa" w:w="1440"/>
-          </w:tcPr>
-          <w:p>
-            <w:pPr/>
-            <w:r>
-              <w:t>asdf</w:t>
-            </w:r>
-          </w:p>
-          <w:p>
-            <w:pPr/>
-            <w:r>
-              <w:t>asdf</w:t>
-            </w:r>
-          </w:p>
-          <w:p>
-            <w:pPr/>
-            <w:r>
-              <w:t>asdf</w:t>
-            </w:r>
-          </w:p>
-        </w:tc>
-        <w:tc>
-          <w:tcPr>
-            <w:tcW w:type="dxa" w:w="1440"/>
-          </w:tcPr>
-          <w:p>
-            <w:pPr>
-              <w:pStyle w:val="ListBullet"/>
-            </w:pPr>
-            <w:r>
-              <w:t>asdf</w:t>
-            </w:r>
-          </w:p>
-          <w:p>
-            <w:pPr>
-              <w:pStyle w:val="ListBullet"/>
-            </w:pPr>
-            <w:r>
-              <w:t>asdf</w:t>
-            </w:r>
-          </w:p>
-        </w:tc>
-        <w:tc>
-          <w:tcPr>
-            <w:tcW w:type="dxa" w:w="1440"/>
-          </w:tcPr>
-          <w:p>
-            <w:pPr>
-              <w:pStyle w:val="ListBullet"/>
-            </w:pPr>
-            <w:r>
-              <w:t>asdf</w:t>
-            </w:r>
-          </w:p>
-          <w:p>
-            <w:pPr>
-              <w:pStyle w:val="ListBullet"/>
-            </w:pPr>
-            <w:r>
-              <w:t>asdf</w:t>
-            </w:r>
-          </w:p>
-        </w:tc>
-        <w:tc>
-          <w:tcPr>
-            <w:tcW w:type="dxa" w:w="1440"/>
-          </w:tcPr>
-          <w:p>
-            <w:pPr/>
-            <w:r>
-              <w:t>asdf</w:t>
-            </w:r>
-          </w:p>
-        </w:tc>
-        <w:tc>
-          <w:tcPr>
-            <w:tcW w:type="dxa" w:w="1440"/>
-          </w:tcPr>
-          <w:p>
-            <w:pPr/>
-            <w:r>
-              <w:t>asdf</w:t>
-            </w:r>
-          </w:p>
-          <w:p>
-            <w:pPr/>
-            <w:r>
-              <w:t>asdf</w:t>
-            </w:r>
-          </w:p>
-        </w:tc>
-        <w:tc>
-          <w:tcPr>
-            <w:tcW w:type="dxa" w:w="1440"/>
-            <w:vMerge/>
-          </w:tcPr>
-          <w:p/>
-        </w:tc>
-      </w:tr>
-      <w:tr>
-        <w:tc>
-          <w:tcPr>
-            <w:tcW w:type="dxa" w:w="7200"/>
-            <w:gridSpan w:val="5"/>
-          </w:tcPr>
-          <w:p>
-            <w:pPr>
-              <w:pStyle w:val="Heading2"/>
-            </w:pPr>
-            <w:r>
-              <w:t>mechanistic</w:t>
-            </w:r>
-          </w:p>
-        </w:tc>
-        <w:tc>
-          <w:tcPr>
-            <w:tcW w:type="dxa" w:w="1440"/>
-            <w:vMerge/>
-          </w:tcPr>
-          <w:p/>
-        </w:tc>
-      </w:tr>
-      <w:tr>
-        <w:tc>
-          <w:tcPr>
-            <w:tcW w:type="dxa" w:w="1440"/>
+            <w:tcW w:type="dxa" w:w="2040"/>
           </w:tcPr>
           <w:p>
             <w:pPr/>
@@ -787,7 +487,7 @@
         </w:tc>
         <w:tc>
           <w:tcPr>
-            <w:tcW w:type="dxa" w:w="4320"/>
+            <w:tcW w:type="dxa" w:w="6120"/>
             <w:gridSpan w:val="3"/>
           </w:tcPr>
           <w:p>
@@ -797,14 +497,14 @@
               <w:rPr>
                 <w:b/>
               </w:rPr>
-              <w:t>Summary of key findings, interpretation, and limitations</w:t>
+              <w:t>Summary of key findings and interpretation</w:t>
             </w:r>
             <w:r/>
           </w:p>
         </w:tc>
         <w:tc>
           <w:tcPr>
-            <w:tcW w:type="dxa" w:w="1440"/>
+            <w:tcW w:type="dxa" w:w="2040"/>
           </w:tcPr>
           <w:p>
             <w:pPr/>
@@ -813,14 +513,14 @@
               <w:rPr>
                 <w:b/>
               </w:rPr>
-              <w:t>Evidence stream judgement</w:t>
+              <w:t>Judgment(s) and rationale</w:t>
             </w:r>
             <w:r/>
           </w:p>
         </w:tc>
         <w:tc>
           <w:tcPr>
-            <w:tcW w:type="dxa" w:w="1440"/>
+            <w:tcW w:type="dxa" w:w="2040"/>
             <w:vMerge/>
           </w:tcPr>
           <w:p/>
@@ -829,7 +529,7 @@
       <w:tr>
         <w:tc>
           <w:tcPr>
-            <w:tcW w:type="dxa" w:w="7200"/>
+            <w:tcW w:type="dxa" w:w="10200"/>
             <w:gridSpan w:val="5"/>
           </w:tcPr>
           <w:p>
@@ -839,14 +539,14 @@
               <w:rPr>
                 <w:i/>
               </w:rPr>
-              <w:t>No data available</w:t>
+              <w:t>No evidence available</w:t>
             </w:r>
             <w:r/>
           </w:p>
         </w:tc>
         <w:tc>
           <w:tcPr>
-            <w:tcW w:type="dxa" w:w="1440"/>
+            <w:tcW w:type="dxa" w:w="2040"/>
             <w:vMerge/>
           </w:tcPr>
           <w:p/>
@@ -854,7 +554,7 @@
       </w:tr>
     </w:tbl>
     <w:sectPr>
-      <w:pgSz w:w="12240" w:h="15840"/>
+      <w:pgSz w:w="15840" w:h="12240" w:orient="landscape"/>
       <w:pgMar w:top="1440" w:right="1800" w:bottom="1440" w:left="1800" w:header="720" w:footer="720" w:gutter="0"/>
       <w:cols w:space="720"/>
       <w:docGrid w:linePitch="360"/>

</xml_diff>

<commit_message>
update timezone to US Eastern by default (#691)
* update timezone

* change to US/Eastern instead of America/New_York

* update tests

* allow TIME_ZONE to be set as an enviro variable

* document usage

* (bonus) - define data sort order in test

* order from db query, not pandas

* remove double-sort

* fix?

Co-authored-by: Andy Shapiro <shapiromatron@gmail.com>
</commit_message>
<xml_diff>
--- a/tests/hawc/tools/tables/data/ept_report.docx
+++ b/tests/hawc/tools/tables/data/ept_report.docx
@@ -27,21 +27,20 @@
               <w:pStyle w:val="Heading2"/>
             </w:pPr>
             <w:r>
-              <w:t>Evidence Summary and Interpretation</w:t>
+              <w:t>Evidence Synthesis (Strength of Evidence) Judgments</w:t>
             </w:r>
           </w:p>
         </w:tc>
         <w:tc>
           <w:tcPr>
             <w:tcW w:type="dxa" w:w="2040"/>
-            <w:vMerge w:val="restart"/>
           </w:tcPr>
           <w:p>
             <w:pPr>
               <w:pStyle w:val="Heading2"/>
             </w:pPr>
             <w:r>
-              <w:t>Inferences and Summary Judgment</w:t>
+              <w:t>Evidence Integration (Weight of Evidence) Judgment(s)</w:t>
             </w:r>
           </w:p>
         </w:tc>
@@ -58,7 +57,7 @@
               <w:rPr>
                 <w:b/>
               </w:rPr>
-              <w:t>Studies, outcomes, and confidence</w:t>
+              <w:t>Studies</w:t>
             </w:r>
             <w:r/>
           </w:p>
@@ -122,32 +121,9 @@
               <w:rPr>
                 <w:b/>
               </w:rPr>
-              <w:t>Judgment(s) and rationale</w:t>
+              <w:t>Evidence Synthesis Judgment(s)</w:t>
             </w:r>
             <w:r/>
-          </w:p>
-        </w:tc>
-        <w:tc>
-          <w:tcPr>
-            <w:tcW w:type="dxa" w:w="2040"/>
-            <w:vMerge/>
-          </w:tcPr>
-          <w:p/>
-        </w:tc>
-      </w:tr>
-      <w:tr>
-        <w:tc>
-          <w:tcPr>
-            <w:tcW w:type="dxa" w:w="10200"/>
-            <w:gridSpan w:val="5"/>
-          </w:tcPr>
-          <w:p>
-            <w:pPr>
-              <w:pStyle w:val="Heading2"/>
-            </w:pPr>
-            <w:r>
-              <w:t>Evidence from studies of exposed humans</w:t>
-            </w:r>
           </w:p>
         </w:tc>
         <w:tc>
@@ -176,86 +152,29 @@
             </w:r>
             <w:r/>
           </w:p>
+        </w:tc>
+      </w:tr>
+      <w:tr>
+        <w:tc>
+          <w:tcPr>
+            <w:tcW w:type="dxa" w:w="10200"/>
+            <w:gridSpan w:val="5"/>
+          </w:tcPr>
           <w:p>
-            <w:pPr/>
-            <w:r/>
+            <w:pPr>
+              <w:pStyle w:val="Heading2"/>
+            </w:pPr>
             <w:r>
-              <w:rPr>
-                <w:i/>
-              </w:rPr>
-              <w:br/>
-              <w:t>Primary basis:</w:t>
+              <w:t>Evidence from human studies</w:t>
             </w:r>
-            <w:r/>
           </w:p>
-          <w:p>
-            <w:pPr/>
-            <w:r/>
-          </w:p>
-          <w:p>
-            <w:pPr/>
-            <w:r/>
-            <w:r>
-              <w:rPr>
-                <w:i/>
-              </w:rPr>
-              <w:br/>
-              <w:t>Human relevance:</w:t>
-            </w:r>
-            <w:r/>
-          </w:p>
-          <w:p>
-            <w:pPr/>
-            <w:r/>
-          </w:p>
-          <w:p>
-            <w:pPr/>
-            <w:r/>
-            <w:r>
-              <w:rPr>
-                <w:i/>
-              </w:rPr>
-              <w:br/>
-              <w:t>Cross-stream coherence:</w:t>
-            </w:r>
-            <w:r/>
-          </w:p>
-          <w:p>
-            <w:pPr/>
-            <w:r/>
-          </w:p>
-          <w:p>
-            <w:pPr/>
-            <w:r/>
-            <w:r>
-              <w:rPr>
-                <w:i/>
-              </w:rPr>
-              <w:br/>
-              <w:t>Susceptible populations and lifestages:</w:t>
-            </w:r>
-            <w:r/>
-          </w:p>
-          <w:p>
-            <w:pPr/>
-            <w:r/>
-          </w:p>
-          <w:p>
-            <w:pPr/>
-            <w:r/>
-            <w:r>
-              <w:rPr>
-                <w:i/>
-              </w:rPr>
-              <w:br/>
-              <w:t>Other inferences:</w:t>
-            </w:r>
-            <w:r/>
-          </w:p>
-          <w:p>
-            <w:pPr/>
-            <w:r/>
-          </w:p>
+        </w:tc>
+        <w:tc>
+          <w:tcPr>
+            <w:tcW w:type="dxa" w:w="2040"/>
+            <w:vMerge/>
+          </w:tcPr>
+          <w:p/>
         </w:tc>
       </w:tr>
       <w:tr>
@@ -513,7 +432,7 @@
               <w:rPr>
                 <w:b/>
               </w:rPr>
-              <w:t>Judgment(s) and rationale</w:t>
+              <w:t>Evidence Synthesis Judgment(s)</w:t>
             </w:r>
             <w:r/>
           </w:p>

</xml_diff>